<commit_message>
added a huge amount of frontend stuff but nothing's actually designed
</commit_message>
<xml_diff>
--- a/freeplay manifesto.docx
+++ b/freeplay manifesto.docx
@@ -11,7 +11,10 @@
         </w:numPr>
       </w:pPr>
       <w:r>
-        <w:t>A shuffle algorithm without hitches</w:t>
+        <w:t>a</w:t>
+      </w:r>
+      <w:r>
+        <w:t xml:space="preserve"> shuffle algorithm without hitches</w:t>
       </w:r>
     </w:p>
     <w:p>
@@ -23,13 +26,11 @@
         </w:numPr>
       </w:pPr>
       <w:r>
-        <w:t xml:space="preserve">Alternate shuffle algorithms, including prioritizing dates, recent views, </w:t>
-      </w:r>
-      <w:proofErr w:type="spellStart"/>
-      <w:r>
-        <w:t>etc</w:t>
-      </w:r>
-      <w:proofErr w:type="spellEnd"/>
+        <w:t>a</w:t>
+      </w:r>
+      <w:r>
+        <w:t>lternate shuffle algorithms, including prioritizing dates, recent views, etc</w:t>
+      </w:r>
     </w:p>
     <w:p>
       <w:pPr>
@@ -40,7 +41,10 @@
         </w:numPr>
       </w:pPr>
       <w:r>
-        <w:t>Setting average volume of playlists so that all songs are equalized</w:t>
+        <w:t>s</w:t>
+      </w:r>
+      <w:r>
+        <w:t>etting average volume of playlists so that all songs are equalized</w:t>
       </w:r>
     </w:p>
     <w:p>
@@ -51,11 +55,12 @@
           <w:numId w:val="1"/>
         </w:numPr>
       </w:pPr>
-      <w:proofErr w:type="spellStart"/>
-      <w:r>
-        <w:t>Visualisations</w:t>
-      </w:r>
-      <w:proofErr w:type="spellEnd"/>
+      <w:r>
+        <w:t>v</w:t>
+      </w:r>
+      <w:r>
+        <w:t>isualisations</w:t>
+      </w:r>
     </w:p>
     <w:p>
       <w:pPr>
@@ -66,7 +71,10 @@
         </w:numPr>
       </w:pPr>
       <w:r>
-        <w:t>Ordering of recent videos played</w:t>
+        <w:t>o</w:t>
+      </w:r>
+      <w:r>
+        <w:t>rdering of recent videos played</w:t>
       </w:r>
     </w:p>
     <w:p>
@@ -78,13 +86,11 @@
         </w:numPr>
       </w:pPr>
       <w:r>
-        <w:t xml:space="preserve">Viewing release dates, genres, histograms, </w:t>
-      </w:r>
-      <w:proofErr w:type="spellStart"/>
-      <w:r>
-        <w:t>etc</w:t>
-      </w:r>
-      <w:proofErr w:type="spellEnd"/>
+        <w:t>v</w:t>
+      </w:r>
+      <w:r>
+        <w:t>iewing release dates, genres, histograms, etc</w:t>
+      </w:r>
     </w:p>
     <w:p>
       <w:pPr>
@@ -93,9 +99,81 @@
           <w:ilvl w:val="0"/>
           <w:numId w:val="1"/>
         </w:numPr>
-      </w:pPr>
-      <w:r>
-        <w:t>Shuffle from song (search it up)</w:t>
+        <w:ind w:left="1440" w:hanging="1080"/>
+      </w:pPr>
+      <w:r>
+        <w:t>s</w:t>
+      </w:r>
+      <w:r>
+        <w:t>huffle from song (search it up)</w:t>
+      </w:r>
+    </w:p>
+    <w:p>
+      <w:pPr>
+        <w:pStyle w:val="ListParagraph"/>
+        <w:numPr>
+          <w:ilvl w:val="0"/>
+          <w:numId w:val="1"/>
+        </w:numPr>
+      </w:pPr>
+      <w:r>
+        <w:t>save playlists from other people</w:t>
+      </w:r>
+    </w:p>
+    <w:p>
+      <w:pPr>
+        <w:pStyle w:val="Heading1"/>
+      </w:pPr>
+      <w:r>
+        <w:t>literally unrelated I just don’t know how flex works so here’s some personal notes</w:t>
+      </w:r>
+    </w:p>
+    <w:p>
+      <w:pPr>
+        <w:pStyle w:val="ListParagraph"/>
+        <w:numPr>
+          <w:ilvl w:val="0"/>
+          <w:numId w:val="2"/>
+        </w:numPr>
+      </w:pPr>
+      <w:r>
+        <w:t>flexbox *does not change object’s size*, only things inside it</w:t>
+      </w:r>
+    </w:p>
+    <w:p>
+      <w:pPr>
+        <w:pStyle w:val="ListParagraph"/>
+        <w:numPr>
+          <w:ilvl w:val="1"/>
+          <w:numId w:val="2"/>
+        </w:numPr>
+      </w:pPr>
+      <w:r>
+        <w:t>the size of something must be defined by itself, usually</w:t>
+      </w:r>
+    </w:p>
+    <w:p>
+      <w:pPr>
+        <w:pStyle w:val="ListParagraph"/>
+        <w:numPr>
+          <w:ilvl w:val="0"/>
+          <w:numId w:val="2"/>
+        </w:numPr>
+      </w:pPr>
+      <w:r>
+        <w:t>divs take up the full horizontal space of their container by default</w:t>
+      </w:r>
+    </w:p>
+    <w:p>
+      <w:pPr>
+        <w:pStyle w:val="ListParagraph"/>
+        <w:numPr>
+          <w:ilvl w:val="0"/>
+          <w:numId w:val="2"/>
+        </w:numPr>
+      </w:pPr>
+      <w:r>
+        <w:t>flexbox children expand to their parent’s size PERPENDICULARLY TO THE FLEX DIRECTION</w:t>
       </w:r>
     </w:p>
     <w:sectPr>
@@ -111,6 +189,117 @@
 <file path=word/numbering.xml><?xml version="1.0" encoding="utf-8"?>
 <w:numbering xmlns:wpc="http://schemas.microsoft.com/office/word/2010/wordprocessingCanvas" xmlns:cx="http://schemas.microsoft.com/office/drawing/2014/chartex" xmlns:cx1="http://schemas.microsoft.com/office/drawing/2015/9/8/chartex" xmlns:cx2="http://schemas.microsoft.com/office/drawing/2015/10/21/chartex" xmlns:cx3="http://schemas.microsoft.com/office/drawing/2016/5/9/chartex" xmlns:cx4="http://schemas.microsoft.com/office/drawing/2016/5/10/chartex" xmlns:cx5="http://schemas.microsoft.com/office/drawing/2016/5/11/chartex" xmlns:cx6="http://schemas.microsoft.com/office/drawing/2016/5/12/chartex" xmlns:cx7="http://schemas.microsoft.com/office/drawing/2016/5/13/chartex" xmlns:cx8="http://schemas.microsoft.com/office/drawing/2016/5/14/chartex" xmlns:mc="http://schemas.openxmlformats.org/markup-compatibility/2006" xmlns:aink="http://schemas.microsoft.com/office/drawing/2016/ink" xmlns:am3d="http://schemas.microsoft.com/office/drawing/2017/model3d" xmlns:o="urn:schemas-microsoft-com:office:office" xmlns:oel="http://schemas.microsoft.com/office/2019/extlst" xmlns:r="http://schemas.openxmlformats.org/officeDocument/2006/relationships" xmlns:m="http://schemas.openxmlformats.org/officeDocument/2006/math" xmlns:v="urn:schemas-microsoft-com:vml" xmlns:wp14="http://schemas.microsoft.com/office/word/2010/wordprocessingDrawing" xmlns:wp="http://schemas.openxmlformats.org/drawingml/2006/wordprocessingDrawing" xmlns:w10="urn:schemas-microsoft-com:office:word" xmlns:w="http://schemas.openxmlformats.org/wordprocessingml/2006/main" xmlns:w14="http://schemas.microsoft.com/office/word/2010/wordml" xmlns:w15="http://schemas.microsoft.com/office/word/2012/wordml" xmlns:w16cex="http://schemas.microsoft.com/office/word/2018/wordml/cex" xmlns:w16cid="http://schemas.microsoft.com/office/word/2016/wordml/cid" xmlns:w16="http://schemas.microsoft.com/office/word/2018/wordml" xmlns:w16du="http://schemas.microsoft.com/office/word/2023/wordml/word16du" xmlns:w16sdtdh="http://schemas.microsoft.com/office/word/2020/wordml/sdtdatahash" xmlns:w16se="http://schemas.microsoft.com/office/word/2015/wordml/symex" xmlns:wpg="http://schemas.microsoft.com/office/word/2010/wordprocessingGroup" xmlns:wpi="http://schemas.microsoft.com/office/word/2010/wordprocessingInk" xmlns:wne="http://schemas.microsoft.com/office/word/2006/wordml" xmlns:wps="http://schemas.microsoft.com/office/word/2010/wordprocessingShape" mc:Ignorable="w14 w15 w16se w16cid w16 w16cex w16sdtdh w16du wp14">
   <w:abstractNum w:abstractNumId="0" w15:restartNumberingAfterBreak="0">
+    <w:nsid w:val="080F5CB4"/>
+    <w:multiLevelType w:val="hybridMultilevel"/>
+    <w:tmpl w:val="CD3271F0"/>
+    <w:lvl w:ilvl="0" w:tplc="39AE282E">
+      <w:numFmt w:val="bullet"/>
+      <w:lvlText w:val="-"/>
+      <w:lvlJc w:val="left"/>
+      <w:pPr>
+        <w:ind w:left="720" w:hanging="360"/>
+      </w:pPr>
+      <w:rPr>
+        <w:rFonts w:ascii="Ideal" w:eastAsiaTheme="minorEastAsia" w:hAnsi="Ideal" w:cstheme="minorBidi" w:hint="default"/>
+      </w:rPr>
+    </w:lvl>
+    <w:lvl w:ilvl="1" w:tplc="39AE282E">
+      <w:numFmt w:val="bullet"/>
+      <w:lvlText w:val="-"/>
+      <w:lvlJc w:val="left"/>
+      <w:pPr>
+        <w:ind w:left="1440" w:hanging="360"/>
+      </w:pPr>
+      <w:rPr>
+        <w:rFonts w:ascii="Ideal" w:eastAsiaTheme="minorEastAsia" w:hAnsi="Ideal" w:cstheme="minorBidi" w:hint="default"/>
+      </w:rPr>
+    </w:lvl>
+    <w:lvl w:ilvl="2" w:tplc="04090005" w:tentative="1">
+      <w:start w:val="1"/>
+      <w:numFmt w:val="bullet"/>
+      <w:lvlText w:val=""/>
+      <w:lvlJc w:val="left"/>
+      <w:pPr>
+        <w:ind w:left="2160" w:hanging="360"/>
+      </w:pPr>
+      <w:rPr>
+        <w:rFonts w:ascii="Wingdings" w:hAnsi="Wingdings" w:hint="default"/>
+      </w:rPr>
+    </w:lvl>
+    <w:lvl w:ilvl="3" w:tplc="04090001" w:tentative="1">
+      <w:start w:val="1"/>
+      <w:numFmt w:val="bullet"/>
+      <w:lvlText w:val=""/>
+      <w:lvlJc w:val="left"/>
+      <w:pPr>
+        <w:ind w:left="2880" w:hanging="360"/>
+      </w:pPr>
+      <w:rPr>
+        <w:rFonts w:ascii="Symbol" w:hAnsi="Symbol" w:hint="default"/>
+      </w:rPr>
+    </w:lvl>
+    <w:lvl w:ilvl="4" w:tplc="04090003" w:tentative="1">
+      <w:start w:val="1"/>
+      <w:numFmt w:val="bullet"/>
+      <w:lvlText w:val="o"/>
+      <w:lvlJc w:val="left"/>
+      <w:pPr>
+        <w:ind w:left="3600" w:hanging="360"/>
+      </w:pPr>
+      <w:rPr>
+        <w:rFonts w:ascii="Courier New" w:hAnsi="Courier New" w:cs="Courier New" w:hint="default"/>
+      </w:rPr>
+    </w:lvl>
+    <w:lvl w:ilvl="5" w:tplc="04090005" w:tentative="1">
+      <w:start w:val="1"/>
+      <w:numFmt w:val="bullet"/>
+      <w:lvlText w:val=""/>
+      <w:lvlJc w:val="left"/>
+      <w:pPr>
+        <w:ind w:left="4320" w:hanging="360"/>
+      </w:pPr>
+      <w:rPr>
+        <w:rFonts w:ascii="Wingdings" w:hAnsi="Wingdings" w:hint="default"/>
+      </w:rPr>
+    </w:lvl>
+    <w:lvl w:ilvl="6" w:tplc="04090001" w:tentative="1">
+      <w:start w:val="1"/>
+      <w:numFmt w:val="bullet"/>
+      <w:lvlText w:val=""/>
+      <w:lvlJc w:val="left"/>
+      <w:pPr>
+        <w:ind w:left="5040" w:hanging="360"/>
+      </w:pPr>
+      <w:rPr>
+        <w:rFonts w:ascii="Symbol" w:hAnsi="Symbol" w:hint="default"/>
+      </w:rPr>
+    </w:lvl>
+    <w:lvl w:ilvl="7" w:tplc="04090003" w:tentative="1">
+      <w:start w:val="1"/>
+      <w:numFmt w:val="bullet"/>
+      <w:lvlText w:val="o"/>
+      <w:lvlJc w:val="left"/>
+      <w:pPr>
+        <w:ind w:left="5760" w:hanging="360"/>
+      </w:pPr>
+      <w:rPr>
+        <w:rFonts w:ascii="Courier New" w:hAnsi="Courier New" w:cs="Courier New" w:hint="default"/>
+      </w:rPr>
+    </w:lvl>
+    <w:lvl w:ilvl="8" w:tplc="04090005" w:tentative="1">
+      <w:start w:val="1"/>
+      <w:numFmt w:val="bullet"/>
+      <w:lvlText w:val=""/>
+      <w:lvlJc w:val="left"/>
+      <w:pPr>
+        <w:ind w:left="6480" w:hanging="360"/>
+      </w:pPr>
+      <w:rPr>
+        <w:rFonts w:ascii="Wingdings" w:hAnsi="Wingdings" w:hint="default"/>
+      </w:rPr>
+    </w:lvl>
+  </w:abstractNum>
+  <w:abstractNum w:abstractNumId="1" w15:restartNumberingAfterBreak="0">
     <w:nsid w:val="3DB20994"/>
     <w:multiLevelType w:val="hybridMultilevel"/>
     <w:tmpl w:val="5A06FE28"/>
@@ -224,6 +413,9 @@
     </w:lvl>
   </w:abstractNum>
   <w:num w:numId="1" w16cid:durableId="1968125352">
+    <w:abstractNumId w:val="1"/>
+  </w:num>
+  <w:num w:numId="2" w16cid:durableId="17969015">
     <w:abstractNumId w:val="0"/>
   </w:num>
 </w:numbering>

</xml_diff>

<commit_message>
MINIMUM VIABLE PRODUCT WOOOOO
</commit_message>
<xml_diff>
--- a/freeplay manifesto.docx
+++ b/freeplay manifesto.docx
@@ -118,6 +118,42 @@
       </w:pPr>
       <w:r>
         <w:t>save playlists from other people</w:t>
+      </w:r>
+    </w:p>
+    <w:p>
+      <w:pPr>
+        <w:pStyle w:val="ListParagraph"/>
+        <w:numPr>
+          <w:ilvl w:val="0"/>
+          <w:numId w:val="1"/>
+        </w:numPr>
+      </w:pPr>
+      <w:r>
+        <w:t>routing to view a current playlist</w:t>
+      </w:r>
+    </w:p>
+    <w:p>
+      <w:pPr>
+        <w:pStyle w:val="ListParagraph"/>
+        <w:numPr>
+          <w:ilvl w:val="0"/>
+          <w:numId w:val="1"/>
+        </w:numPr>
+      </w:pPr>
+      <w:r>
+        <w:t>save listened videos to a mongodb db</w:t>
+      </w:r>
+    </w:p>
+    <w:p>
+      <w:pPr>
+        <w:pStyle w:val="ListParagraph"/>
+        <w:numPr>
+          <w:ilvl w:val="0"/>
+          <w:numId w:val="1"/>
+        </w:numPr>
+      </w:pPr>
+      <w:r>
+        <w:t>volume controls app wide</w:t>
       </w:r>
     </w:p>
     <w:p>

</xml_diff>